<commit_message>
on question 2 - direction of travel
</commit_message>
<xml_diff>
--- a/data notes.docx
+++ b/data notes.docx
@@ -14,14 +14,7 @@
           <w:sz w:val="20"/>
           <w:szCs w:val="20"/>
         </w:rPr>
-        <w:t>Another important variable is **adherence**, which compares the actual departure time to the scheduled time and is included in the ADHERENCE column. A negative adherence value means that a bus left a time point late and a positive adherence indicates that the bus left the time point early. Buses with adherence values beyond negative 6 are generally considered late and beyond positive 1 are considered early. However, there is some additional logic where the staff applies waivers to allow early departures, such as an express bus that has already picked up everyone at a park-and-ride lot and is only dropping people off at the remaining stops, and also allows for early timepoint records for all records where TRIP_EDGE = 2 (end of trip), since it is not a problem if a bus ends its trip early as long as it didn't pass other timepoints early along the way. **Note:** When determining whether a bus is early or late, it is advised that you use the 'ADJUSTED_EARLY_COUNT', 'ADJUSTED_LATE_COUNT', and 'ADJUSTED_ONTIME_COUNT' columns in order to account for the adjustments.</w:t>
-      </w:r>
-      <w:r>
-        <w:rPr>
-          <w:sz w:val="20"/>
-          <w:szCs w:val="20"/>
-        </w:rPr>
-        <w:t xml:space="preserve"> </w:t>
+        <w:t xml:space="preserve">Another important variable is **adherence**, which compares the actual departure time to the scheduled time and is included in the ADHERENCE column. A negative adherence value means that a bus left a time point late and a positive adherence indicates that the bus left the time point early. Buses with adherence values beyond negative 6 are generally considered late and beyond positive 1 are considered early. However, there is some additional logic where the staff applies waivers to allow early departures, such as an express bus that has already picked up everyone at a park-and-ride lot and is only dropping people off at the remaining stops, and also allows for early timepoint records for all records where TRIP_EDGE = 2 (end of trip), since it is not a problem if a bus ends its trip early as long as it didn't pass other timepoints early along the way. **Note:** When determining whether a bus is early or late, it is advised that you use the 'ADJUSTED_EARLY_COUNT', 'ADJUSTED_LATE_COUNT', and 'ADJUSTED_ONTIME_COUNT' columns in order to account for the adjustments. </w:t>
       </w:r>
     </w:p>
     <w:p>
@@ -331,23 +324,7 @@
           <w:sz w:val="21"/>
           <w:szCs w:val="21"/>
         </w:rPr>
-        <w:t xml:space="preserve"> trips early, </w:t>
-      </w:r>
-      <w:r>
-        <w:rPr>
-          <w:color w:val="000000"/>
-          <w:sz w:val="21"/>
-          <w:szCs w:val="21"/>
-        </w:rPr>
-        <w:t>59038</w:t>
-      </w:r>
-      <w:r>
-        <w:rPr>
-          <w:color w:val="000000"/>
-          <w:sz w:val="21"/>
-          <w:szCs w:val="21"/>
-        </w:rPr>
-        <w:t xml:space="preserve"> trips late</w:t>
+        <w:t xml:space="preserve"> trips early, 59038 trips late</w:t>
       </w:r>
     </w:p>
     <w:p>
@@ -383,6 +360,592 @@
           <w14:ligatures w14:val="none"/>
         </w:rPr>
       </w:pPr>
+      <w:r>
+        <w:rPr>
+          <w:rFonts w:ascii="Courier New" w:eastAsia="Times New Roman" w:hAnsi="Courier New" w:cs="Courier New"/>
+          <w:color w:val="000000"/>
+          <w:kern w:val="0"/>
+          <w:sz w:val="21"/>
+          <w:szCs w:val="21"/>
+          <w14:ligatures w14:val="none"/>
+        </w:rPr>
+        <w:lastRenderedPageBreak/>
+        <w:t xml:space="preserve">2. </w:t>
+      </w:r>
+      <w:r>
+        <w:rPr>
+          <w:rFonts w:ascii="Courier New" w:eastAsia="Times New Roman" w:hAnsi="Courier New" w:cs="Courier New"/>
+          <w:color w:val="000000"/>
+          <w:kern w:val="0"/>
+          <w:sz w:val="21"/>
+          <w:szCs w:val="21"/>
+          <w14:ligatures w14:val="none"/>
+        </w:rPr>
+        <w:t>How does direction of travel, route, or location affect the headway and on-time performance?</w:t>
+      </w:r>
+    </w:p>
+    <w:p>
+      <w:pPr>
+        <w:pStyle w:val="ListParagraph"/>
+        <w:numPr>
+          <w:ilvl w:val="0"/>
+          <w:numId w:val="3"/>
+        </w:numPr>
+        <w:shd w:val="clear" w:color="auto" w:fill="FFFFFF"/>
+        <w:tabs>
+          <w:tab w:val="left" w:pos="916"/>
+          <w:tab w:val="left" w:pos="1832"/>
+          <w:tab w:val="left" w:pos="2748"/>
+          <w:tab w:val="left" w:pos="3664"/>
+          <w:tab w:val="left" w:pos="4580"/>
+          <w:tab w:val="left" w:pos="5496"/>
+          <w:tab w:val="left" w:pos="6412"/>
+          <w:tab w:val="left" w:pos="7328"/>
+          <w:tab w:val="left" w:pos="8244"/>
+          <w:tab w:val="left" w:pos="9160"/>
+          <w:tab w:val="left" w:pos="10076"/>
+          <w:tab w:val="left" w:pos="10992"/>
+          <w:tab w:val="left" w:pos="11908"/>
+          <w:tab w:val="left" w:pos="12824"/>
+          <w:tab w:val="left" w:pos="13740"/>
+          <w:tab w:val="left" w:pos="14656"/>
+        </w:tabs>
+        <w:wordWrap w:val="0"/>
+        <w:spacing w:after="0" w:line="240" w:lineRule="auto"/>
+        <w:textAlignment w:val="baseline"/>
+        <w:rPr>
+          <w:rFonts w:ascii="Courier New" w:eastAsia="Times New Roman" w:hAnsi="Courier New" w:cs="Courier New"/>
+          <w:color w:val="000000"/>
+          <w:kern w:val="0"/>
+          <w:sz w:val="21"/>
+          <w:szCs w:val="21"/>
+          <w14:ligatures w14:val="none"/>
+        </w:rPr>
+      </w:pPr>
+      <w:r>
+        <w:rPr>
+          <w:rFonts w:ascii="Courier New" w:eastAsia="Times New Roman" w:hAnsi="Courier New" w:cs="Courier New"/>
+          <w:color w:val="000000"/>
+          <w:kern w:val="0"/>
+          <w:sz w:val="21"/>
+          <w:szCs w:val="21"/>
+          <w14:ligatures w14:val="none"/>
+        </w:rPr>
+        <w:t xml:space="preserve">Direction of travel = </w:t>
+      </w:r>
+      <w:r>
+        <w:rPr>
+          <w:rFonts w:ascii="Helvetica" w:hAnsi="Helvetica" w:cs="Helvetica"/>
+          <w:color w:val="000000"/>
+          <w:sz w:val="18"/>
+          <w:szCs w:val="18"/>
+          <w:shd w:val="clear" w:color="auto" w:fill="FFFFFF"/>
+        </w:rPr>
+        <w:t>ROUTE_DIRECTION_NAME</w:t>
+      </w:r>
+    </w:p>
+    <w:p>
+      <w:pPr>
+        <w:pStyle w:val="ListParagraph"/>
+        <w:numPr>
+          <w:ilvl w:val="1"/>
+          <w:numId w:val="3"/>
+        </w:numPr>
+        <w:shd w:val="clear" w:color="auto" w:fill="FFFFFF"/>
+        <w:tabs>
+          <w:tab w:val="left" w:pos="916"/>
+          <w:tab w:val="left" w:pos="1832"/>
+          <w:tab w:val="left" w:pos="2748"/>
+          <w:tab w:val="left" w:pos="3664"/>
+          <w:tab w:val="left" w:pos="4580"/>
+          <w:tab w:val="left" w:pos="5496"/>
+          <w:tab w:val="left" w:pos="6412"/>
+          <w:tab w:val="left" w:pos="7328"/>
+          <w:tab w:val="left" w:pos="8244"/>
+          <w:tab w:val="left" w:pos="9160"/>
+          <w:tab w:val="left" w:pos="10076"/>
+          <w:tab w:val="left" w:pos="10992"/>
+          <w:tab w:val="left" w:pos="11908"/>
+          <w:tab w:val="left" w:pos="12824"/>
+          <w:tab w:val="left" w:pos="13740"/>
+          <w:tab w:val="left" w:pos="14656"/>
+        </w:tabs>
+        <w:wordWrap w:val="0"/>
+        <w:spacing w:after="0" w:line="240" w:lineRule="auto"/>
+        <w:textAlignment w:val="baseline"/>
+        <w:rPr>
+          <w:rFonts w:ascii="Courier New" w:eastAsia="Times New Roman" w:hAnsi="Courier New" w:cs="Courier New"/>
+          <w:color w:val="000000"/>
+          <w:kern w:val="0"/>
+          <w:sz w:val="21"/>
+          <w:szCs w:val="21"/>
+          <w14:ligatures w14:val="none"/>
+        </w:rPr>
+      </w:pPr>
+      <w:r>
+        <w:rPr>
+          <w:rFonts w:ascii="Courier New" w:eastAsia="Times New Roman" w:hAnsi="Courier New" w:cs="Courier New"/>
+          <w:color w:val="000000"/>
+          <w:kern w:val="0"/>
+          <w:sz w:val="21"/>
+          <w:szCs w:val="21"/>
+          <w14:ligatures w14:val="none"/>
+        </w:rPr>
+        <w:t xml:space="preserve">remove: rows where </w:t>
+      </w:r>
+      <w:r>
+        <w:rPr>
+          <w:rFonts w:ascii="Courier New" w:eastAsia="Times New Roman" w:hAnsi="Courier New" w:cs="Courier New"/>
+          <w:color w:val="000000"/>
+          <w:kern w:val="0"/>
+          <w:sz w:val="21"/>
+          <w:szCs w:val="21"/>
+          <w14:ligatures w14:val="none"/>
+        </w:rPr>
+        <w:t>scheduled headway = 0</w:t>
+      </w:r>
+    </w:p>
+    <w:p>
+      <w:pPr>
+        <w:pStyle w:val="ListParagraph"/>
+        <w:numPr>
+          <w:ilvl w:val="1"/>
+          <w:numId w:val="3"/>
+        </w:numPr>
+        <w:shd w:val="clear" w:color="auto" w:fill="FFFFFF"/>
+        <w:tabs>
+          <w:tab w:val="left" w:pos="916"/>
+          <w:tab w:val="left" w:pos="1832"/>
+          <w:tab w:val="left" w:pos="2748"/>
+          <w:tab w:val="left" w:pos="3664"/>
+          <w:tab w:val="left" w:pos="4580"/>
+          <w:tab w:val="left" w:pos="5496"/>
+          <w:tab w:val="left" w:pos="6412"/>
+          <w:tab w:val="left" w:pos="7328"/>
+          <w:tab w:val="left" w:pos="8244"/>
+          <w:tab w:val="left" w:pos="9160"/>
+          <w:tab w:val="left" w:pos="10076"/>
+          <w:tab w:val="left" w:pos="10992"/>
+          <w:tab w:val="left" w:pos="11908"/>
+          <w:tab w:val="left" w:pos="12824"/>
+          <w:tab w:val="left" w:pos="13740"/>
+          <w:tab w:val="left" w:pos="14656"/>
+        </w:tabs>
+        <w:wordWrap w:val="0"/>
+        <w:spacing w:after="0" w:line="240" w:lineRule="auto"/>
+        <w:textAlignment w:val="baseline"/>
+        <w:rPr>
+          <w:rFonts w:ascii="Courier New" w:eastAsia="Times New Roman" w:hAnsi="Courier New" w:cs="Courier New"/>
+          <w:color w:val="000000"/>
+          <w:kern w:val="0"/>
+          <w:sz w:val="21"/>
+          <w:szCs w:val="21"/>
+          <w14:ligatures w14:val="none"/>
+        </w:rPr>
+      </w:pPr>
+    </w:p>
+    <w:p>
+      <w:pPr>
+        <w:pStyle w:val="ListParagraph"/>
+        <w:numPr>
+          <w:ilvl w:val="1"/>
+          <w:numId w:val="3"/>
+        </w:numPr>
+        <w:shd w:val="clear" w:color="auto" w:fill="FFFFFF"/>
+        <w:tabs>
+          <w:tab w:val="left" w:pos="916"/>
+          <w:tab w:val="left" w:pos="1832"/>
+          <w:tab w:val="left" w:pos="2748"/>
+          <w:tab w:val="left" w:pos="3664"/>
+          <w:tab w:val="left" w:pos="4580"/>
+          <w:tab w:val="left" w:pos="5496"/>
+          <w:tab w:val="left" w:pos="6412"/>
+          <w:tab w:val="left" w:pos="7328"/>
+          <w:tab w:val="left" w:pos="8244"/>
+          <w:tab w:val="left" w:pos="9160"/>
+          <w:tab w:val="left" w:pos="10076"/>
+          <w:tab w:val="left" w:pos="10992"/>
+          <w:tab w:val="left" w:pos="11908"/>
+          <w:tab w:val="left" w:pos="12824"/>
+          <w:tab w:val="left" w:pos="13740"/>
+          <w:tab w:val="left" w:pos="14656"/>
+        </w:tabs>
+        <w:wordWrap w:val="0"/>
+        <w:spacing w:after="0" w:line="240" w:lineRule="auto"/>
+        <w:textAlignment w:val="baseline"/>
+        <w:rPr>
+          <w:rFonts w:ascii="Courier New" w:eastAsia="Times New Roman" w:hAnsi="Courier New" w:cs="Courier New"/>
+          <w:color w:val="000000"/>
+          <w:kern w:val="0"/>
+          <w:sz w:val="21"/>
+          <w:szCs w:val="21"/>
+          <w14:ligatures w14:val="none"/>
+        </w:rPr>
+      </w:pPr>
+      <w:r>
+        <w:rPr>
+          <w:rFonts w:ascii="Helvetica" w:hAnsi="Helvetica" w:cs="Helvetica"/>
+          <w:color w:val="000000"/>
+          <w:sz w:val="18"/>
+          <w:szCs w:val="18"/>
+          <w:shd w:val="clear" w:color="auto" w:fill="FFFFFF"/>
+        </w:rPr>
+        <w:t>remove rows with inf (43 rows) &amp; NaN</w:t>
+      </w:r>
+    </w:p>
+    <w:p>
+      <w:pPr>
+        <w:pStyle w:val="ListParagraph"/>
+        <w:numPr>
+          <w:ilvl w:val="0"/>
+          <w:numId w:val="3"/>
+        </w:numPr>
+        <w:shd w:val="clear" w:color="auto" w:fill="FFFFFF"/>
+        <w:tabs>
+          <w:tab w:val="left" w:pos="916"/>
+          <w:tab w:val="left" w:pos="1832"/>
+          <w:tab w:val="left" w:pos="2748"/>
+          <w:tab w:val="left" w:pos="3664"/>
+          <w:tab w:val="left" w:pos="4580"/>
+          <w:tab w:val="left" w:pos="5496"/>
+          <w:tab w:val="left" w:pos="6412"/>
+          <w:tab w:val="left" w:pos="7328"/>
+          <w:tab w:val="left" w:pos="8244"/>
+          <w:tab w:val="left" w:pos="9160"/>
+          <w:tab w:val="left" w:pos="10076"/>
+          <w:tab w:val="left" w:pos="10992"/>
+          <w:tab w:val="left" w:pos="11908"/>
+          <w:tab w:val="left" w:pos="12824"/>
+          <w:tab w:val="left" w:pos="13740"/>
+          <w:tab w:val="left" w:pos="14656"/>
+        </w:tabs>
+        <w:wordWrap w:val="0"/>
+        <w:spacing w:after="0" w:line="240" w:lineRule="auto"/>
+        <w:textAlignment w:val="baseline"/>
+        <w:rPr>
+          <w:rFonts w:ascii="Courier New" w:eastAsia="Times New Roman" w:hAnsi="Courier New" w:cs="Courier New"/>
+          <w:color w:val="000000"/>
+          <w:kern w:val="0"/>
+          <w:sz w:val="21"/>
+          <w:szCs w:val="21"/>
+          <w14:ligatures w14:val="none"/>
+        </w:rPr>
+      </w:pPr>
+      <w:r>
+        <w:rPr>
+          <w:rFonts w:ascii="Helvetica" w:hAnsi="Helvetica" w:cs="Helvetica"/>
+          <w:color w:val="000000"/>
+          <w:sz w:val="18"/>
+          <w:szCs w:val="18"/>
+          <w:shd w:val="clear" w:color="auto" w:fill="FFFFFF"/>
+        </w:rPr>
+        <w:t xml:space="preserve">route = </w:t>
+      </w:r>
+      <w:r>
+        <w:rPr>
+          <w:rFonts w:ascii="Helvetica" w:hAnsi="Helvetica" w:cs="Helvetica"/>
+          <w:color w:val="000000"/>
+          <w:sz w:val="18"/>
+          <w:szCs w:val="18"/>
+          <w:shd w:val="clear" w:color="auto" w:fill="FFFFFF"/>
+        </w:rPr>
+        <w:t>ROUTE_ABBR</w:t>
+      </w:r>
+    </w:p>
+    <w:p>
+      <w:pPr>
+        <w:pStyle w:val="ListParagraph"/>
+        <w:numPr>
+          <w:ilvl w:val="0"/>
+          <w:numId w:val="3"/>
+        </w:numPr>
+        <w:shd w:val="clear" w:color="auto" w:fill="FFFFFF"/>
+        <w:tabs>
+          <w:tab w:val="left" w:pos="916"/>
+          <w:tab w:val="left" w:pos="1832"/>
+          <w:tab w:val="left" w:pos="2748"/>
+          <w:tab w:val="left" w:pos="3664"/>
+          <w:tab w:val="left" w:pos="4580"/>
+          <w:tab w:val="left" w:pos="5496"/>
+          <w:tab w:val="left" w:pos="6412"/>
+          <w:tab w:val="left" w:pos="7328"/>
+          <w:tab w:val="left" w:pos="8244"/>
+          <w:tab w:val="left" w:pos="9160"/>
+          <w:tab w:val="left" w:pos="10076"/>
+          <w:tab w:val="left" w:pos="10992"/>
+          <w:tab w:val="left" w:pos="11908"/>
+          <w:tab w:val="left" w:pos="12824"/>
+          <w:tab w:val="left" w:pos="13740"/>
+          <w:tab w:val="left" w:pos="14656"/>
+        </w:tabs>
+        <w:wordWrap w:val="0"/>
+        <w:spacing w:after="0" w:line="240" w:lineRule="auto"/>
+        <w:textAlignment w:val="baseline"/>
+        <w:rPr>
+          <w:rFonts w:ascii="Courier New" w:eastAsia="Times New Roman" w:hAnsi="Courier New" w:cs="Courier New"/>
+          <w:color w:val="000000"/>
+          <w:kern w:val="0"/>
+          <w:sz w:val="21"/>
+          <w:szCs w:val="21"/>
+          <w14:ligatures w14:val="none"/>
+        </w:rPr>
+      </w:pPr>
+      <w:r>
+        <w:rPr>
+          <w:rFonts w:ascii="Helvetica" w:hAnsi="Helvetica" w:cs="Helvetica"/>
+          <w:color w:val="000000"/>
+          <w:sz w:val="18"/>
+          <w:szCs w:val="18"/>
+          <w:shd w:val="clear" w:color="auto" w:fill="FFFFFF"/>
+        </w:rPr>
+        <w:t xml:space="preserve">location = </w:t>
+      </w:r>
+    </w:p>
+    <w:p>
+      <w:pPr>
+        <w:pStyle w:val="ListParagraph"/>
+        <w:numPr>
+          <w:ilvl w:val="1"/>
+          <w:numId w:val="3"/>
+        </w:numPr>
+        <w:shd w:val="clear" w:color="auto" w:fill="FFFFFF"/>
+        <w:tabs>
+          <w:tab w:val="left" w:pos="916"/>
+          <w:tab w:val="left" w:pos="1832"/>
+          <w:tab w:val="left" w:pos="2748"/>
+          <w:tab w:val="left" w:pos="3664"/>
+          <w:tab w:val="left" w:pos="4580"/>
+          <w:tab w:val="left" w:pos="5496"/>
+          <w:tab w:val="left" w:pos="6412"/>
+          <w:tab w:val="left" w:pos="7328"/>
+          <w:tab w:val="left" w:pos="8244"/>
+          <w:tab w:val="left" w:pos="9160"/>
+          <w:tab w:val="left" w:pos="10076"/>
+          <w:tab w:val="left" w:pos="10992"/>
+          <w:tab w:val="left" w:pos="11908"/>
+          <w:tab w:val="left" w:pos="12824"/>
+          <w:tab w:val="left" w:pos="13740"/>
+          <w:tab w:val="left" w:pos="14656"/>
+        </w:tabs>
+        <w:wordWrap w:val="0"/>
+        <w:spacing w:after="0" w:line="240" w:lineRule="auto"/>
+        <w:textAlignment w:val="baseline"/>
+        <w:rPr>
+          <w:rFonts w:ascii="Courier New" w:eastAsia="Times New Roman" w:hAnsi="Courier New" w:cs="Courier New"/>
+          <w:color w:val="000000"/>
+          <w:kern w:val="0"/>
+          <w:sz w:val="21"/>
+          <w:szCs w:val="21"/>
+          <w14:ligatures w14:val="none"/>
+        </w:rPr>
+      </w:pPr>
+      <w:r>
+        <w:rPr>
+          <w:rFonts w:ascii="Helvetica" w:hAnsi="Helvetica" w:cs="Helvetica"/>
+          <w:color w:val="000000"/>
+          <w:sz w:val="18"/>
+          <w:szCs w:val="18"/>
+          <w:shd w:val="clear" w:color="auto" w:fill="FFFFFF"/>
+        </w:rPr>
+        <w:t>BLOCK_ABBR:</w:t>
+      </w:r>
+    </w:p>
+    <w:p>
+      <w:pPr>
+        <w:pStyle w:val="ListParagraph"/>
+        <w:numPr>
+          <w:ilvl w:val="1"/>
+          <w:numId w:val="3"/>
+        </w:numPr>
+        <w:shd w:val="clear" w:color="auto" w:fill="FFFFFF"/>
+        <w:tabs>
+          <w:tab w:val="left" w:pos="916"/>
+          <w:tab w:val="left" w:pos="1832"/>
+          <w:tab w:val="left" w:pos="2748"/>
+          <w:tab w:val="left" w:pos="3664"/>
+          <w:tab w:val="left" w:pos="4580"/>
+          <w:tab w:val="left" w:pos="5496"/>
+          <w:tab w:val="left" w:pos="6412"/>
+          <w:tab w:val="left" w:pos="7328"/>
+          <w:tab w:val="left" w:pos="8244"/>
+          <w:tab w:val="left" w:pos="9160"/>
+          <w:tab w:val="left" w:pos="10076"/>
+          <w:tab w:val="left" w:pos="10992"/>
+          <w:tab w:val="left" w:pos="11908"/>
+          <w:tab w:val="left" w:pos="12824"/>
+          <w:tab w:val="left" w:pos="13740"/>
+          <w:tab w:val="left" w:pos="14656"/>
+        </w:tabs>
+        <w:wordWrap w:val="0"/>
+        <w:spacing w:after="0" w:line="240" w:lineRule="auto"/>
+        <w:textAlignment w:val="baseline"/>
+        <w:rPr>
+          <w:rFonts w:ascii="Courier New" w:eastAsia="Times New Roman" w:hAnsi="Courier New" w:cs="Courier New"/>
+          <w:color w:val="000000"/>
+          <w:kern w:val="0"/>
+          <w:sz w:val="21"/>
+          <w:szCs w:val="21"/>
+          <w:highlight w:val="yellow"/>
+          <w14:ligatures w14:val="none"/>
+        </w:rPr>
+      </w:pPr>
+      <w:r>
+        <w:rPr>
+          <w:rFonts w:ascii="Courier New" w:eastAsia="Times New Roman" w:hAnsi="Courier New" w:cs="Courier New"/>
+          <w:color w:val="000000"/>
+          <w:kern w:val="0"/>
+          <w:sz w:val="21"/>
+          <w:szCs w:val="21"/>
+          <w:highlight w:val="yellow"/>
+          <w14:ligatures w14:val="none"/>
+        </w:rPr>
+        <w:t>TIME_POINT_ABBR</w:t>
+      </w:r>
+    </w:p>
+    <w:p>
+      <w:pPr>
+        <w:pStyle w:val="ListParagraph"/>
+        <w:numPr>
+          <w:ilvl w:val="1"/>
+          <w:numId w:val="3"/>
+        </w:numPr>
+        <w:shd w:val="clear" w:color="auto" w:fill="FFFFFF"/>
+        <w:tabs>
+          <w:tab w:val="left" w:pos="916"/>
+          <w:tab w:val="left" w:pos="1832"/>
+          <w:tab w:val="left" w:pos="2748"/>
+          <w:tab w:val="left" w:pos="3664"/>
+          <w:tab w:val="left" w:pos="4580"/>
+          <w:tab w:val="left" w:pos="5496"/>
+          <w:tab w:val="left" w:pos="6412"/>
+          <w:tab w:val="left" w:pos="7328"/>
+          <w:tab w:val="left" w:pos="8244"/>
+          <w:tab w:val="left" w:pos="9160"/>
+          <w:tab w:val="left" w:pos="10076"/>
+          <w:tab w:val="left" w:pos="10992"/>
+          <w:tab w:val="left" w:pos="11908"/>
+          <w:tab w:val="left" w:pos="12824"/>
+          <w:tab w:val="left" w:pos="13740"/>
+          <w:tab w:val="left" w:pos="14656"/>
+        </w:tabs>
+        <w:wordWrap w:val="0"/>
+        <w:spacing w:after="0" w:line="240" w:lineRule="auto"/>
+        <w:textAlignment w:val="baseline"/>
+        <w:rPr>
+          <w:rFonts w:ascii="Courier New" w:eastAsia="Times New Roman" w:hAnsi="Courier New" w:cs="Courier New"/>
+          <w:color w:val="000000"/>
+          <w:kern w:val="0"/>
+          <w:sz w:val="21"/>
+          <w:szCs w:val="21"/>
+          <w14:ligatures w14:val="none"/>
+        </w:rPr>
+      </w:pPr>
+      <w:r>
+        <w:rPr>
+          <w:rFonts w:ascii="Courier New" w:eastAsia="Times New Roman" w:hAnsi="Courier New" w:cs="Courier New"/>
+          <w:color w:val="000000"/>
+          <w:kern w:val="0"/>
+          <w:sz w:val="21"/>
+          <w:szCs w:val="21"/>
+          <w14:ligatures w14:val="none"/>
+        </w:rPr>
+        <w:t>ROUTE_STOP_SEQUENCE</w:t>
+      </w:r>
+    </w:p>
+    <w:p>
+      <w:pPr>
+        <w:pStyle w:val="ListParagraph"/>
+        <w:numPr>
+          <w:ilvl w:val="1"/>
+          <w:numId w:val="3"/>
+        </w:numPr>
+        <w:shd w:val="clear" w:color="auto" w:fill="FFFFFF"/>
+        <w:tabs>
+          <w:tab w:val="left" w:pos="916"/>
+          <w:tab w:val="left" w:pos="1832"/>
+          <w:tab w:val="left" w:pos="2748"/>
+          <w:tab w:val="left" w:pos="3664"/>
+          <w:tab w:val="left" w:pos="4580"/>
+          <w:tab w:val="left" w:pos="5496"/>
+          <w:tab w:val="left" w:pos="6412"/>
+          <w:tab w:val="left" w:pos="7328"/>
+          <w:tab w:val="left" w:pos="8244"/>
+          <w:tab w:val="left" w:pos="9160"/>
+          <w:tab w:val="left" w:pos="10076"/>
+          <w:tab w:val="left" w:pos="10992"/>
+          <w:tab w:val="left" w:pos="11908"/>
+          <w:tab w:val="left" w:pos="12824"/>
+          <w:tab w:val="left" w:pos="13740"/>
+          <w:tab w:val="left" w:pos="14656"/>
+        </w:tabs>
+        <w:wordWrap w:val="0"/>
+        <w:spacing w:after="0" w:line="240" w:lineRule="auto"/>
+        <w:textAlignment w:val="baseline"/>
+        <w:rPr>
+          <w:rFonts w:ascii="Courier New" w:eastAsia="Times New Roman" w:hAnsi="Courier New" w:cs="Courier New"/>
+          <w:color w:val="000000"/>
+          <w:kern w:val="0"/>
+          <w:sz w:val="21"/>
+          <w:szCs w:val="21"/>
+          <w14:ligatures w14:val="none"/>
+        </w:rPr>
+      </w:pPr>
+      <w:r>
+        <w:rPr>
+          <w:rFonts w:ascii="Courier New" w:eastAsia="Times New Roman" w:hAnsi="Courier New" w:cs="Courier New"/>
+          <w:color w:val="000000"/>
+          <w:kern w:val="0"/>
+          <w:sz w:val="21"/>
+          <w:szCs w:val="21"/>
+          <w14:ligatures w14:val="none"/>
+        </w:rPr>
+        <w:t>LATITUDE/LONGITUDE</w:t>
+      </w:r>
+    </w:p>
+    <w:p>
+      <w:pPr>
+        <w:shd w:val="clear" w:color="auto" w:fill="FFFFFF"/>
+        <w:tabs>
+          <w:tab w:val="left" w:pos="916"/>
+          <w:tab w:val="left" w:pos="1832"/>
+          <w:tab w:val="left" w:pos="2748"/>
+          <w:tab w:val="left" w:pos="3664"/>
+          <w:tab w:val="left" w:pos="4580"/>
+          <w:tab w:val="left" w:pos="5496"/>
+          <w:tab w:val="left" w:pos="6412"/>
+          <w:tab w:val="left" w:pos="7328"/>
+          <w:tab w:val="left" w:pos="8244"/>
+          <w:tab w:val="left" w:pos="9160"/>
+          <w:tab w:val="left" w:pos="10076"/>
+          <w:tab w:val="left" w:pos="10992"/>
+          <w:tab w:val="left" w:pos="11908"/>
+          <w:tab w:val="left" w:pos="12824"/>
+          <w:tab w:val="left" w:pos="13740"/>
+          <w:tab w:val="left" w:pos="14656"/>
+        </w:tabs>
+        <w:wordWrap w:val="0"/>
+        <w:spacing w:after="0" w:line="240" w:lineRule="auto"/>
+        <w:textAlignment w:val="baseline"/>
+        <w:rPr>
+          <w:rFonts w:ascii="Courier New" w:eastAsia="Times New Roman" w:hAnsi="Courier New" w:cs="Courier New"/>
+          <w:color w:val="000000"/>
+          <w:kern w:val="0"/>
+          <w:sz w:val="21"/>
+          <w:szCs w:val="21"/>
+          <w14:ligatures w14:val="none"/>
+        </w:rPr>
+      </w:pPr>
+      <w:r>
+        <w:rPr>
+          <w:rFonts w:ascii="Courier New" w:eastAsia="Times New Roman" w:hAnsi="Courier New" w:cs="Courier New"/>
+          <w:color w:val="000000"/>
+          <w:kern w:val="0"/>
+          <w:sz w:val="21"/>
+          <w:szCs w:val="21"/>
+          <w14:ligatures w14:val="none"/>
+        </w:rPr>
+        <w:t>approach = filter by each of these factors to find headway deviation pct &amp; ontime for each</w:t>
+      </w:r>
     </w:p>
     <w:p/>
     <w:p/>
@@ -512,6 +1075,119 @@
     </w:lvl>
   </w:abstractNum>
   <w:abstractNum w:abstractNumId="1" w15:restartNumberingAfterBreak="0">
+    <w:nsid w:val="62D26113"/>
+    <w:multiLevelType w:val="hybridMultilevel"/>
+    <w:tmpl w:val="E44CD266"/>
+    <w:lvl w:ilvl="0" w:tplc="04090001">
+      <w:start w:val="1"/>
+      <w:numFmt w:val="bullet"/>
+      <w:lvlText w:val=""/>
+      <w:lvlJc w:val="left"/>
+      <w:pPr>
+        <w:ind w:left="720" w:hanging="360"/>
+      </w:pPr>
+      <w:rPr>
+        <w:rFonts w:ascii="Symbol" w:hAnsi="Symbol" w:hint="default"/>
+      </w:rPr>
+    </w:lvl>
+    <w:lvl w:ilvl="1" w:tplc="04090003">
+      <w:start w:val="1"/>
+      <w:numFmt w:val="bullet"/>
+      <w:lvlText w:val="o"/>
+      <w:lvlJc w:val="left"/>
+      <w:pPr>
+        <w:ind w:left="1440" w:hanging="360"/>
+      </w:pPr>
+      <w:rPr>
+        <w:rFonts w:ascii="Courier New" w:hAnsi="Courier New" w:cs="Courier New" w:hint="default"/>
+      </w:rPr>
+    </w:lvl>
+    <w:lvl w:ilvl="2" w:tplc="04090005" w:tentative="1">
+      <w:start w:val="1"/>
+      <w:numFmt w:val="bullet"/>
+      <w:lvlText w:val=""/>
+      <w:lvlJc w:val="left"/>
+      <w:pPr>
+        <w:ind w:left="2160" w:hanging="360"/>
+      </w:pPr>
+      <w:rPr>
+        <w:rFonts w:ascii="Wingdings" w:hAnsi="Wingdings" w:hint="default"/>
+      </w:rPr>
+    </w:lvl>
+    <w:lvl w:ilvl="3" w:tplc="04090001" w:tentative="1">
+      <w:start w:val="1"/>
+      <w:numFmt w:val="bullet"/>
+      <w:lvlText w:val=""/>
+      <w:lvlJc w:val="left"/>
+      <w:pPr>
+        <w:ind w:left="2880" w:hanging="360"/>
+      </w:pPr>
+      <w:rPr>
+        <w:rFonts w:ascii="Symbol" w:hAnsi="Symbol" w:hint="default"/>
+      </w:rPr>
+    </w:lvl>
+    <w:lvl w:ilvl="4" w:tplc="04090003" w:tentative="1">
+      <w:start w:val="1"/>
+      <w:numFmt w:val="bullet"/>
+      <w:lvlText w:val="o"/>
+      <w:lvlJc w:val="left"/>
+      <w:pPr>
+        <w:ind w:left="3600" w:hanging="360"/>
+      </w:pPr>
+      <w:rPr>
+        <w:rFonts w:ascii="Courier New" w:hAnsi="Courier New" w:cs="Courier New" w:hint="default"/>
+      </w:rPr>
+    </w:lvl>
+    <w:lvl w:ilvl="5" w:tplc="04090005" w:tentative="1">
+      <w:start w:val="1"/>
+      <w:numFmt w:val="bullet"/>
+      <w:lvlText w:val=""/>
+      <w:lvlJc w:val="left"/>
+      <w:pPr>
+        <w:ind w:left="4320" w:hanging="360"/>
+      </w:pPr>
+      <w:rPr>
+        <w:rFonts w:ascii="Wingdings" w:hAnsi="Wingdings" w:hint="default"/>
+      </w:rPr>
+    </w:lvl>
+    <w:lvl w:ilvl="6" w:tplc="04090001" w:tentative="1">
+      <w:start w:val="1"/>
+      <w:numFmt w:val="bullet"/>
+      <w:lvlText w:val=""/>
+      <w:lvlJc w:val="left"/>
+      <w:pPr>
+        <w:ind w:left="5040" w:hanging="360"/>
+      </w:pPr>
+      <w:rPr>
+        <w:rFonts w:ascii="Symbol" w:hAnsi="Symbol" w:hint="default"/>
+      </w:rPr>
+    </w:lvl>
+    <w:lvl w:ilvl="7" w:tplc="04090003" w:tentative="1">
+      <w:start w:val="1"/>
+      <w:numFmt w:val="bullet"/>
+      <w:lvlText w:val="o"/>
+      <w:lvlJc w:val="left"/>
+      <w:pPr>
+        <w:ind w:left="5760" w:hanging="360"/>
+      </w:pPr>
+      <w:rPr>
+        <w:rFonts w:ascii="Courier New" w:hAnsi="Courier New" w:cs="Courier New" w:hint="default"/>
+      </w:rPr>
+    </w:lvl>
+    <w:lvl w:ilvl="8" w:tplc="04090005" w:tentative="1">
+      <w:start w:val="1"/>
+      <w:numFmt w:val="bullet"/>
+      <w:lvlText w:val=""/>
+      <w:lvlJc w:val="left"/>
+      <w:pPr>
+        <w:ind w:left="6480" w:hanging="360"/>
+      </w:pPr>
+      <w:rPr>
+        <w:rFonts w:ascii="Wingdings" w:hAnsi="Wingdings" w:hint="default"/>
+      </w:rPr>
+    </w:lvl>
+  </w:abstractNum>
+  <w:abstractNum w:abstractNumId="2" w15:restartNumberingAfterBreak="0">
     <w:nsid w:val="6E8B1397"/>
     <w:multiLevelType w:val="hybridMultilevel"/>
     <w:tmpl w:val="823E2004"/>
@@ -628,6 +1304,9 @@
     <w:abstractNumId w:val="0"/>
   </w:num>
   <w:num w:numId="2" w16cid:durableId="1038361457">
+    <w:abstractNumId w:val="2"/>
+  </w:num>
+  <w:num w:numId="3" w16cid:durableId="81920845">
     <w:abstractNumId w:val="1"/>
   </w:num>
 </w:numbering>

</xml_diff>

<commit_message>
finished through question 5
</commit_message>
<xml_diff>
--- a/data notes.docx
+++ b/data notes.docx
@@ -1300,23 +1300,49 @@
       </w:pPr>
       <w:r>
         <w:rPr>
+          <w:highlight w:val="cyan"/>
           <w:u w:val="single"/>
         </w:rPr>
-        <w:t xml:space="preserve">exploration of columns: </w:t>
-      </w:r>
-    </w:p>
-    <w:p>
-      <w:r>
+        <w:t>exploration of columns:</w:t>
+      </w:r>
+      <w:r>
+        <w:rPr>
+          <w:u w:val="single"/>
+        </w:rPr>
+        <w:t xml:space="preserve"> </w:t>
+      </w:r>
+    </w:p>
+    <w:p>
+      <w:pPr>
+        <w:rPr>
+          <w:highlight w:val="cyan"/>
+        </w:rPr>
+      </w:pPr>
+      <w:r>
+        <w:rPr>
+          <w:highlight w:val="cyan"/>
+        </w:rPr>
         <w:t>.value_counts()</w:t>
       </w:r>
     </w:p>
     <w:p>
-      <w:r>
+      <w:pPr>
+        <w:rPr>
+          <w:highlight w:val="cyan"/>
+        </w:rPr>
+      </w:pPr>
+      <w:r>
+        <w:rPr>
+          <w:highlight w:val="cyan"/>
+        </w:rPr>
         <w:t>.isnull().value_counts()</w:t>
       </w:r>
     </w:p>
     <w:p>
       <w:r>
+        <w:rPr>
+          <w:highlight w:val="cyan"/>
+        </w:rPr>
         <w:t>.describe() – if int or float</w:t>
       </w:r>
     </w:p>
@@ -1621,6 +1647,545 @@
       <w:r>
         <w:t xml:space="preserve"> </w:t>
       </w:r>
+    </w:p>
+    <w:p/>
+    <w:p>
+      <w:r>
+        <w:t xml:space="preserve">Q6: </w:t>
+      </w:r>
+      <w:r>
+        <w:t xml:space="preserve">How much impact does being late or too spaced out at the first stop have downstream?  </w:t>
+      </w:r>
+    </w:p>
+    <w:p>
+      <w:r>
+        <w:t xml:space="preserve">being late </w:t>
+      </w:r>
+      <w:r>
+        <w:sym w:font="Wingdings" w:char="F0E0"/>
+      </w:r>
+      <w:r>
+        <w:t xml:space="preserve"> </w:t>
+      </w:r>
+      <w:r>
+        <w:t>ADJUSTED_LATE_COUNT</w:t>
+      </w:r>
+      <w:r>
+        <w:t xml:space="preserve"> = 1</w:t>
+      </w:r>
+    </w:p>
+    <w:p>
+      <w:r>
+        <w:t xml:space="preserve">“too spaced out” </w:t>
+      </w:r>
+      <w:r>
+        <w:sym w:font="Wingdings" w:char="F0E0"/>
+      </w:r>
+      <w:r>
+        <w:t xml:space="preserve"> gapping = 1</w:t>
+      </w:r>
+    </w:p>
+    <w:p>
+      <w:r>
+        <w:t>at the first stop</w:t>
+      </w:r>
+      <w:r>
+        <w:sym w:font="Wingdings" w:char="F0E0"/>
+      </w:r>
+      <w:r>
+        <w:t xml:space="preserve"> </w:t>
+      </w:r>
+      <w:r>
+        <w:t>TRIP_EDGE</w:t>
+      </w:r>
+      <w:r>
+        <w:t xml:space="preserve"> = 1 </w:t>
+      </w:r>
+    </w:p>
+    <w:p>
+      <w:r>
+        <w:lastRenderedPageBreak/>
+        <w:t xml:space="preserve">downstream </w:t>
+      </w:r>
+      <w:r>
+        <w:sym w:font="Wingdings" w:char="F0E0"/>
+      </w:r>
+      <w:r>
+        <w:t xml:space="preserve"> </w:t>
+      </w:r>
+      <w:r>
+        <w:rPr>
+          <w:highlight w:val="yellow"/>
+        </w:rPr>
+        <w:t xml:space="preserve">look at </w:t>
+      </w:r>
+      <w:r>
+        <w:rPr>
+          <w:highlight w:val="yellow"/>
+        </w:rPr>
+        <w:t>ROUTE_STOP_SEQUENCE</w:t>
+      </w:r>
+      <w:r>
+        <w:t xml:space="preserve"> ?</w:t>
+      </w:r>
+    </w:p>
+    <w:p>
+      <w:r>
+        <w:t>figure out how many stops each route has</w:t>
+      </w:r>
+    </w:p>
+    <w:p>
+      <w:r>
+        <w:t>ex: route 22 has 14 stops</w:t>
+      </w:r>
+      <w:r>
+        <w:t>; as you go from downtown , goes in order from</w:t>
+      </w:r>
+      <w:r>
+        <w:t xml:space="preserve"> 1 to 14</w:t>
+      </w:r>
+    </w:p>
+    <w:p/>
+    <w:p/>
+    <w:p/>
+    <w:p>
+      <w:r>
+        <w:t xml:space="preserve">for presentation: </w:t>
+      </w:r>
+    </w:p>
+    <w:p>
+      <w:r>
+        <w:t xml:space="preserve">best experience: </w:t>
+      </w:r>
+    </w:p>
+    <w:p>
+      <w:pPr>
+        <w:pStyle w:val="ListParagraph"/>
+        <w:numPr>
+          <w:ilvl w:val="0"/>
+          <w:numId w:val="7"/>
+        </w:numPr>
+      </w:pPr>
+      <w:r>
+        <w:t xml:space="preserve">on-time: </w:t>
+      </w:r>
+    </w:p>
+    <w:p>
+      <w:pPr>
+        <w:pStyle w:val="ListParagraph"/>
+        <w:numPr>
+          <w:ilvl w:val="1"/>
+          <w:numId w:val="7"/>
+        </w:numPr>
+      </w:pPr>
+      <w:r>
+        <w:t>direction of travel: to downtown</w:t>
+      </w:r>
+    </w:p>
+    <w:p>
+      <w:pPr>
+        <w:pStyle w:val="ListParagraph"/>
+        <w:numPr>
+          <w:ilvl w:val="1"/>
+          <w:numId w:val="7"/>
+        </w:numPr>
+      </w:pPr>
+      <w:r>
+        <w:t>route</w:t>
+      </w:r>
+      <w:r>
+        <w:t>: 22</w:t>
+      </w:r>
+    </w:p>
+    <w:p>
+      <w:pPr>
+        <w:pStyle w:val="ListParagraph"/>
+        <w:numPr>
+          <w:ilvl w:val="1"/>
+          <w:numId w:val="7"/>
+        </w:numPr>
+      </w:pPr>
+      <w:r>
+        <w:t>location</w:t>
+      </w:r>
+      <w:r>
+        <w:t xml:space="preserve">: </w:t>
+      </w:r>
+      <w:r>
+        <w:rPr>
+          <w:rFonts w:ascii="Helvetica" w:eastAsia="Times New Roman" w:hAnsi="Helvetica" w:cs="Helvetica"/>
+          <w:b/>
+          <w:bCs/>
+          <w:color w:val="000000"/>
+          <w:kern w:val="0"/>
+          <w:sz w:val="18"/>
+          <w:szCs w:val="18"/>
+          <w14:ligatures w14:val="none"/>
+        </w:rPr>
+        <w:t>MCC5_6</w:t>
+      </w:r>
+    </w:p>
+    <w:p>
+      <w:pPr>
+        <w:pStyle w:val="ListParagraph"/>
+        <w:numPr>
+          <w:ilvl w:val="1"/>
+          <w:numId w:val="7"/>
+        </w:numPr>
+      </w:pPr>
+      <w:r>
+        <w:t>time of day</w:t>
+      </w:r>
+      <w:r>
+        <w:t>: 4 AM</w:t>
+      </w:r>
+    </w:p>
+    <w:p>
+      <w:pPr>
+        <w:pStyle w:val="ListParagraph"/>
+        <w:numPr>
+          <w:ilvl w:val="1"/>
+          <w:numId w:val="7"/>
+        </w:numPr>
+      </w:pPr>
+      <w:r>
+        <w:t>day of week</w:t>
+      </w:r>
+      <w:r>
+        <w:t xml:space="preserve">: </w:t>
+      </w:r>
+      <w:r>
+        <w:t>Monday</w:t>
+      </w:r>
+    </w:p>
+    <w:p>
+      <w:pPr>
+        <w:pStyle w:val="ListParagraph"/>
+        <w:numPr>
+          <w:ilvl w:val="1"/>
+          <w:numId w:val="7"/>
+        </w:numPr>
+      </w:pPr>
+      <w:r>
+        <w:t>driver</w:t>
+      </w:r>
+      <w:r>
+        <w:t>: 1597 (100+ trips)</w:t>
+      </w:r>
+    </w:p>
+    <w:p>
+      <w:pPr>
+        <w:pStyle w:val="ListParagraph"/>
+        <w:numPr>
+          <w:ilvl w:val="0"/>
+          <w:numId w:val="7"/>
+        </w:numPr>
+      </w:pPr>
+      <w:r>
+        <w:t>headway:</w:t>
+      </w:r>
+    </w:p>
+    <w:p>
+      <w:pPr>
+        <w:pStyle w:val="ListParagraph"/>
+        <w:numPr>
+          <w:ilvl w:val="1"/>
+          <w:numId w:val="7"/>
+        </w:numPr>
+      </w:pPr>
+      <w:r>
+        <w:t>direction of travel</w:t>
+      </w:r>
+      <w:r>
+        <w:t>: to downtown</w:t>
+      </w:r>
+    </w:p>
+    <w:p>
+      <w:pPr>
+        <w:pStyle w:val="ListParagraph"/>
+        <w:numPr>
+          <w:ilvl w:val="1"/>
+          <w:numId w:val="7"/>
+        </w:numPr>
+      </w:pPr>
+      <w:r>
+        <w:t>route</w:t>
+      </w:r>
+      <w:r>
+        <w:t>: 50</w:t>
+      </w:r>
+    </w:p>
+    <w:p>
+      <w:pPr>
+        <w:pStyle w:val="ListParagraph"/>
+        <w:numPr>
+          <w:ilvl w:val="1"/>
+          <w:numId w:val="7"/>
+        </w:numPr>
+      </w:pPr>
+      <w:r>
+        <w:t>location</w:t>
+      </w:r>
+      <w:r>
+        <w:t xml:space="preserve">: </w:t>
+      </w:r>
+      <w:r>
+        <w:rPr>
+          <w:rFonts w:ascii="Helvetica" w:hAnsi="Helvetica" w:cs="Helvetica"/>
+          <w:b/>
+          <w:bCs/>
+          <w:color w:val="000000"/>
+          <w:sz w:val="18"/>
+          <w:szCs w:val="18"/>
+        </w:rPr>
+        <w:t>28&amp;CHARL</w:t>
+      </w:r>
+    </w:p>
+    <w:p>
+      <w:pPr>
+        <w:pStyle w:val="ListParagraph"/>
+        <w:numPr>
+          <w:ilvl w:val="1"/>
+          <w:numId w:val="7"/>
+        </w:numPr>
+      </w:pPr>
+      <w:r>
+        <w:t>time of day</w:t>
+      </w:r>
+      <w:r>
+        <w:t xml:space="preserve">: 10 PM? </w:t>
+      </w:r>
+    </w:p>
+    <w:p>
+      <w:pPr>
+        <w:pStyle w:val="ListParagraph"/>
+        <w:numPr>
+          <w:ilvl w:val="1"/>
+          <w:numId w:val="7"/>
+        </w:numPr>
+      </w:pPr>
+      <w:r>
+        <w:t>day of week</w:t>
+      </w:r>
+      <w:r>
+        <w:t xml:space="preserve">: </w:t>
+      </w:r>
+      <w:r>
+        <w:t>Monday</w:t>
+      </w:r>
+    </w:p>
+    <w:p>
+      <w:pPr>
+        <w:pStyle w:val="ListParagraph"/>
+        <w:numPr>
+          <w:ilvl w:val="1"/>
+          <w:numId w:val="7"/>
+        </w:numPr>
+      </w:pPr>
+      <w:r>
+        <w:t>driver</w:t>
+      </w:r>
+      <w:r>
+        <w:t>: 1078 (100+ trips)</w:t>
+      </w:r>
+    </w:p>
+    <w:p>
+      <w:r>
+        <w:t>worst experience:</w:t>
+      </w:r>
+    </w:p>
+    <w:p>
+      <w:pPr>
+        <w:pStyle w:val="ListParagraph"/>
+        <w:numPr>
+          <w:ilvl w:val="0"/>
+          <w:numId w:val="7"/>
+        </w:numPr>
+      </w:pPr>
+      <w:r>
+        <w:t xml:space="preserve">on-time: </w:t>
+      </w:r>
+    </w:p>
+    <w:p>
+      <w:pPr>
+        <w:pStyle w:val="ListParagraph"/>
+        <w:numPr>
+          <w:ilvl w:val="1"/>
+          <w:numId w:val="7"/>
+        </w:numPr>
+      </w:pPr>
+      <w:r>
+        <w:t>direction of travel</w:t>
+      </w:r>
+      <w:r>
+        <w:t xml:space="preserve">: </w:t>
+      </w:r>
+      <w:r>
+        <w:t>from</w:t>
+      </w:r>
+      <w:r>
+        <w:t xml:space="preserve"> downtown</w:t>
+      </w:r>
+    </w:p>
+    <w:p>
+      <w:pPr>
+        <w:pStyle w:val="ListParagraph"/>
+        <w:numPr>
+          <w:ilvl w:val="1"/>
+          <w:numId w:val="7"/>
+        </w:numPr>
+      </w:pPr>
+      <w:r>
+        <w:t>route</w:t>
+      </w:r>
+    </w:p>
+    <w:p>
+      <w:pPr>
+        <w:pStyle w:val="ListParagraph"/>
+        <w:numPr>
+          <w:ilvl w:val="1"/>
+          <w:numId w:val="7"/>
+        </w:numPr>
+      </w:pPr>
+      <w:r>
+        <w:t>location</w:t>
+      </w:r>
+    </w:p>
+    <w:p>
+      <w:pPr>
+        <w:pStyle w:val="ListParagraph"/>
+        <w:numPr>
+          <w:ilvl w:val="1"/>
+          <w:numId w:val="7"/>
+        </w:numPr>
+      </w:pPr>
+      <w:r>
+        <w:t>time of day</w:t>
+      </w:r>
+    </w:p>
+    <w:p>
+      <w:pPr>
+        <w:pStyle w:val="ListParagraph"/>
+        <w:numPr>
+          <w:ilvl w:val="1"/>
+          <w:numId w:val="7"/>
+        </w:numPr>
+      </w:pPr>
+      <w:r>
+        <w:t>day of week</w:t>
+      </w:r>
+    </w:p>
+    <w:p>
+      <w:pPr>
+        <w:pStyle w:val="ListParagraph"/>
+        <w:numPr>
+          <w:ilvl w:val="1"/>
+          <w:numId w:val="7"/>
+        </w:numPr>
+      </w:pPr>
+      <w:r>
+        <w:t>driver</w:t>
+      </w:r>
+    </w:p>
+    <w:p>
+      <w:pPr>
+        <w:pStyle w:val="ListParagraph"/>
+        <w:numPr>
+          <w:ilvl w:val="0"/>
+          <w:numId w:val="7"/>
+        </w:numPr>
+      </w:pPr>
+      <w:r>
+        <w:t>headway:</w:t>
+      </w:r>
+    </w:p>
+    <w:p>
+      <w:pPr>
+        <w:pStyle w:val="ListParagraph"/>
+        <w:numPr>
+          <w:ilvl w:val="1"/>
+          <w:numId w:val="7"/>
+        </w:numPr>
+      </w:pPr>
+      <w:r>
+        <w:t>direction of travel</w:t>
+      </w:r>
+      <w:r>
+        <w:t>: from downtown</w:t>
+      </w:r>
+    </w:p>
+    <w:p>
+      <w:pPr>
+        <w:pStyle w:val="ListParagraph"/>
+        <w:numPr>
+          <w:ilvl w:val="1"/>
+          <w:numId w:val="7"/>
+        </w:numPr>
+      </w:pPr>
+      <w:r>
+        <w:t>route</w:t>
+      </w:r>
+    </w:p>
+    <w:p>
+      <w:pPr>
+        <w:pStyle w:val="ListParagraph"/>
+        <w:numPr>
+          <w:ilvl w:val="1"/>
+          <w:numId w:val="7"/>
+        </w:numPr>
+      </w:pPr>
+      <w:r>
+        <w:lastRenderedPageBreak/>
+        <w:t>location</w:t>
+      </w:r>
+    </w:p>
+    <w:p>
+      <w:pPr>
+        <w:pStyle w:val="ListParagraph"/>
+        <w:numPr>
+          <w:ilvl w:val="1"/>
+          <w:numId w:val="7"/>
+        </w:numPr>
+      </w:pPr>
+      <w:r>
+        <w:t>time of day</w:t>
+      </w:r>
+    </w:p>
+    <w:p>
+      <w:pPr>
+        <w:pStyle w:val="ListParagraph"/>
+        <w:numPr>
+          <w:ilvl w:val="1"/>
+          <w:numId w:val="7"/>
+        </w:numPr>
+      </w:pPr>
+      <w:r>
+        <w:t>day of week</w:t>
+      </w:r>
+    </w:p>
+    <w:p>
+      <w:pPr>
+        <w:pStyle w:val="ListParagraph"/>
+        <w:numPr>
+          <w:ilvl w:val="1"/>
+          <w:numId w:val="7"/>
+        </w:numPr>
+      </w:pPr>
+      <w:r>
+        <w:t>driver</w:t>
+      </w:r>
+      <w:r>
+        <w:t>: 2400</w:t>
+      </w:r>
+    </w:p>
+    <w:p>
+      <w:pPr>
+        <w:pStyle w:val="ListParagraph"/>
+        <w:numPr>
+          <w:ilvl w:val="0"/>
+          <w:numId w:val="7"/>
+        </w:numPr>
+      </w:pPr>
     </w:p>
     <w:sectPr>
       <w:pgSz w:w="12240" w:h="15840"/>
@@ -2216,6 +2781,119 @@
       </w:rPr>
     </w:lvl>
     <w:lvl w:ilvl="1" w:tplc="04090003" w:tentative="1">
+      <w:start w:val="1"/>
+      <w:numFmt w:val="bullet"/>
+      <w:lvlText w:val="o"/>
+      <w:lvlJc w:val="left"/>
+      <w:pPr>
+        <w:ind w:left="1440" w:hanging="360"/>
+      </w:pPr>
+      <w:rPr>
+        <w:rFonts w:ascii="Courier New" w:hAnsi="Courier New" w:cs="Courier New" w:hint="default"/>
+      </w:rPr>
+    </w:lvl>
+    <w:lvl w:ilvl="2" w:tplc="04090005" w:tentative="1">
+      <w:start w:val="1"/>
+      <w:numFmt w:val="bullet"/>
+      <w:lvlText w:val=""/>
+      <w:lvlJc w:val="left"/>
+      <w:pPr>
+        <w:ind w:left="2160" w:hanging="360"/>
+      </w:pPr>
+      <w:rPr>
+        <w:rFonts w:ascii="Wingdings" w:hAnsi="Wingdings" w:hint="default"/>
+      </w:rPr>
+    </w:lvl>
+    <w:lvl w:ilvl="3" w:tplc="04090001" w:tentative="1">
+      <w:start w:val="1"/>
+      <w:numFmt w:val="bullet"/>
+      <w:lvlText w:val=""/>
+      <w:lvlJc w:val="left"/>
+      <w:pPr>
+        <w:ind w:left="2880" w:hanging="360"/>
+      </w:pPr>
+      <w:rPr>
+        <w:rFonts w:ascii="Symbol" w:hAnsi="Symbol" w:hint="default"/>
+      </w:rPr>
+    </w:lvl>
+    <w:lvl w:ilvl="4" w:tplc="04090003" w:tentative="1">
+      <w:start w:val="1"/>
+      <w:numFmt w:val="bullet"/>
+      <w:lvlText w:val="o"/>
+      <w:lvlJc w:val="left"/>
+      <w:pPr>
+        <w:ind w:left="3600" w:hanging="360"/>
+      </w:pPr>
+      <w:rPr>
+        <w:rFonts w:ascii="Courier New" w:hAnsi="Courier New" w:cs="Courier New" w:hint="default"/>
+      </w:rPr>
+    </w:lvl>
+    <w:lvl w:ilvl="5" w:tplc="04090005" w:tentative="1">
+      <w:start w:val="1"/>
+      <w:numFmt w:val="bullet"/>
+      <w:lvlText w:val=""/>
+      <w:lvlJc w:val="left"/>
+      <w:pPr>
+        <w:ind w:left="4320" w:hanging="360"/>
+      </w:pPr>
+      <w:rPr>
+        <w:rFonts w:ascii="Wingdings" w:hAnsi="Wingdings" w:hint="default"/>
+      </w:rPr>
+    </w:lvl>
+    <w:lvl w:ilvl="6" w:tplc="04090001" w:tentative="1">
+      <w:start w:val="1"/>
+      <w:numFmt w:val="bullet"/>
+      <w:lvlText w:val=""/>
+      <w:lvlJc w:val="left"/>
+      <w:pPr>
+        <w:ind w:left="5040" w:hanging="360"/>
+      </w:pPr>
+      <w:rPr>
+        <w:rFonts w:ascii="Symbol" w:hAnsi="Symbol" w:hint="default"/>
+      </w:rPr>
+    </w:lvl>
+    <w:lvl w:ilvl="7" w:tplc="04090003" w:tentative="1">
+      <w:start w:val="1"/>
+      <w:numFmt w:val="bullet"/>
+      <w:lvlText w:val="o"/>
+      <w:lvlJc w:val="left"/>
+      <w:pPr>
+        <w:ind w:left="5760" w:hanging="360"/>
+      </w:pPr>
+      <w:rPr>
+        <w:rFonts w:ascii="Courier New" w:hAnsi="Courier New" w:cs="Courier New" w:hint="default"/>
+      </w:rPr>
+    </w:lvl>
+    <w:lvl w:ilvl="8" w:tplc="04090005" w:tentative="1">
+      <w:start w:val="1"/>
+      <w:numFmt w:val="bullet"/>
+      <w:lvlText w:val=""/>
+      <w:lvlJc w:val="left"/>
+      <w:pPr>
+        <w:ind w:left="6480" w:hanging="360"/>
+      </w:pPr>
+      <w:rPr>
+        <w:rFonts w:ascii="Wingdings" w:hAnsi="Wingdings" w:hint="default"/>
+      </w:rPr>
+    </w:lvl>
+  </w:abstractNum>
+  <w:abstractNum w:abstractNumId="6" w15:restartNumberingAfterBreak="0">
+    <w:nsid w:val="7C0C2800"/>
+    <w:multiLevelType w:val="hybridMultilevel"/>
+    <w:tmpl w:val="7D745AD2"/>
+    <w:lvl w:ilvl="0" w:tplc="04090001">
+      <w:start w:val="1"/>
+      <w:numFmt w:val="bullet"/>
+      <w:lvlText w:val=""/>
+      <w:lvlJc w:val="left"/>
+      <w:pPr>
+        <w:ind w:left="720" w:hanging="360"/>
+      </w:pPr>
+      <w:rPr>
+        <w:rFonts w:ascii="Symbol" w:hAnsi="Symbol" w:hint="default"/>
+      </w:rPr>
+    </w:lvl>
+    <w:lvl w:ilvl="1" w:tplc="04090003">
       <w:start w:val="1"/>
       <w:numFmt w:val="bullet"/>
       <w:lvlText w:val="o"/>
@@ -2329,6 +3007,9 @@
   </w:num>
   <w:num w:numId="6" w16cid:durableId="1365861610">
     <w:abstractNumId w:val="1"/>
+  </w:num>
+  <w:num w:numId="7" w16cid:durableId="1101490619">
+    <w:abstractNumId w:val="6"/>
   </w:num>
 </w:numbering>
 </file>

</xml_diff>